<commit_message>
section 2、33(not finished) translation
</commit_message>
<xml_diff>
--- a/translation/通用可扩展的时间序列异常自动检测框架.docx
+++ b/translation/通用可扩展的时间序列异常自动检测框架.docx
@@ -314,15 +314,19 @@
         <w:jc w:val="center"/>
         <w:rPr>
           <w:rFonts w:hint="default"/>
-          <w:lang w:val="en-US" w:eastAsia="zh-CN"/>
-        </w:rPr>
-      </w:pPr>
-      <w:r>
-        <w:rPr>
-          <w:rFonts w:hint="eastAsia"/>
-          <w:lang w:val="en-US" w:eastAsia="zh-CN"/>
-        </w:rPr>
-        <w:t>系统集成</w:t>
+          <w:sz w:val="28"/>
+          <w:szCs w:val="28"/>
+          <w:lang w:val="en-US" w:eastAsia="zh-CN"/>
+        </w:rPr>
+      </w:pPr>
+      <w:r>
+        <w:rPr>
+          <w:rFonts w:hint="eastAsia"/>
+          <w:sz w:val="28"/>
+          <w:szCs w:val="28"/>
+          <w:lang w:val="en-US" w:eastAsia="zh-CN"/>
+        </w:rPr>
+        <w:t>2.1系统集成</w:t>
       </w:r>
     </w:p>
     <w:p>
@@ -642,6 +646,7 @@
       <w:pPr>
         <w:widowControl w:val="0"/>
         <w:numPr>
+          <w:ilvl w:val="0"/>
           <w:numId w:val="0"/>
         </w:numPr>
         <w:tabs>
@@ -658,6 +663,7 @@
       <w:pPr>
         <w:widowControl w:val="0"/>
         <w:numPr>
+          <w:ilvl w:val="0"/>
           <w:numId w:val="0"/>
         </w:numPr>
         <w:tabs>
@@ -666,21 +672,26 @@
         <w:jc w:val="center"/>
         <w:rPr>
           <w:rFonts w:hint="eastAsia"/>
-          <w:lang w:val="en-US" w:eastAsia="zh-CN"/>
-        </w:rPr>
-      </w:pPr>
-      <w:r>
-        <w:rPr>
-          <w:rFonts w:hint="eastAsia"/>
-          <w:lang w:val="en-US" w:eastAsia="zh-CN"/>
-        </w:rPr>
-        <w:t>可扩展性</w:t>
-      </w:r>
-    </w:p>
-    <w:p>
-      <w:pPr>
-        <w:widowControl w:val="0"/>
-        <w:numPr>
+          <w:sz w:val="28"/>
+          <w:szCs w:val="28"/>
+          <w:lang w:val="en-US" w:eastAsia="zh-CN"/>
+        </w:rPr>
+      </w:pPr>
+      <w:r>
+        <w:rPr>
+          <w:rFonts w:hint="eastAsia"/>
+          <w:sz w:val="28"/>
+          <w:szCs w:val="28"/>
+          <w:lang w:val="en-US" w:eastAsia="zh-CN"/>
+        </w:rPr>
+        <w:t>2.2可扩展性</w:t>
+      </w:r>
+    </w:p>
+    <w:p>
+      <w:pPr>
+        <w:widowControl w:val="0"/>
+        <w:numPr>
+          <w:ilvl w:val="0"/>
           <w:numId w:val="0"/>
         </w:numPr>
         <w:tabs>
@@ -704,6 +715,7 @@
       <w:pPr>
         <w:widowControl w:val="0"/>
         <w:numPr>
+          <w:ilvl w:val="0"/>
           <w:numId w:val="0"/>
         </w:numPr>
         <w:tabs>
@@ -727,6 +739,7 @@
       <w:pPr>
         <w:widowControl w:val="0"/>
         <w:numPr>
+          <w:ilvl w:val="0"/>
           <w:numId w:val="0"/>
         </w:numPr>
         <w:tabs>
@@ -750,6 +763,7 @@
       <w:pPr>
         <w:widowControl w:val="0"/>
         <w:numPr>
+          <w:ilvl w:val="0"/>
           <w:numId w:val="0"/>
         </w:numPr>
         <w:tabs>
@@ -757,19 +771,726 @@
         </w:tabs>
         <w:jc w:val="center"/>
         <w:rPr>
+          <w:rFonts w:hint="eastAsia"/>
+          <w:lang w:val="en-US" w:eastAsia="zh-CN"/>
+        </w:rPr>
+      </w:pPr>
+      <w:r>
+        <w:rPr>
+          <w:rFonts w:hint="eastAsia"/>
+          <w:lang w:val="en-US" w:eastAsia="zh-CN"/>
+        </w:rPr>
+        <w:t>另外一种优化方式包含了模型大小，训练速度和准确率之间的平衡。根据时间序列的特点，一个轻量快速的预测模型的准确度能够达到和一个复杂模型相似的程度。我们在6.2.2节评估了这些优化方式。</w:t>
+      </w:r>
+    </w:p>
+    <w:p>
+      <w:pPr>
+        <w:widowControl w:val="0"/>
+        <w:numPr>
+          <w:ilvl w:val="0"/>
+          <w:numId w:val="0"/>
+        </w:numPr>
+        <w:tabs>
+          <w:tab w:val="left" w:pos="312"/>
+        </w:tabs>
+        <w:jc w:val="center"/>
+        <w:rPr>
+          <w:rFonts w:hint="eastAsia"/>
+          <w:lang w:val="en-US" w:eastAsia="zh-CN"/>
+        </w:rPr>
+      </w:pPr>
+    </w:p>
+    <w:p>
+      <w:pPr>
+        <w:widowControl w:val="0"/>
+        <w:numPr>
+          <w:ilvl w:val="0"/>
+          <w:numId w:val="0"/>
+        </w:numPr>
+        <w:tabs>
+          <w:tab w:val="left" w:pos="312"/>
+        </w:tabs>
+        <w:jc w:val="center"/>
+        <w:rPr>
+          <w:rFonts w:hint="eastAsia"/>
+          <w:b/>
+          <w:bCs/>
+          <w:sz w:val="32"/>
+          <w:szCs w:val="32"/>
+          <w:lang w:val="en-US" w:eastAsia="zh-CN"/>
+        </w:rPr>
+      </w:pPr>
+      <w:r>
+        <w:rPr>
+          <w:rFonts w:hint="eastAsia"/>
+          <w:b/>
+          <w:bCs/>
+          <w:sz w:val="32"/>
+          <w:szCs w:val="32"/>
+          <w:lang w:val="en-US" w:eastAsia="zh-CN"/>
+        </w:rPr>
+        <w:t>异常检测算法</w:t>
+      </w:r>
+    </w:p>
+    <w:p>
+      <w:pPr>
+        <w:widowControl w:val="0"/>
+        <w:numPr>
+          <w:ilvl w:val="0"/>
+          <w:numId w:val="0"/>
+        </w:numPr>
+        <w:tabs>
+          <w:tab w:val="left" w:pos="312"/>
+        </w:tabs>
+        <w:jc w:val="center"/>
+        <w:rPr>
+          <w:rFonts w:hint="eastAsia"/>
+          <w:b w:val="0"/>
+          <w:bCs w:val="0"/>
+          <w:sz w:val="21"/>
+          <w:szCs w:val="21"/>
+          <w:lang w:val="en-US" w:eastAsia="zh-CN"/>
+        </w:rPr>
+      </w:pPr>
+      <w:r>
+        <w:rPr>
+          <w:rFonts w:hint="eastAsia"/>
+          <w:b w:val="0"/>
+          <w:bCs w:val="0"/>
+          <w:sz w:val="21"/>
+          <w:szCs w:val="21"/>
+          <w:lang w:val="en-US" w:eastAsia="zh-CN"/>
+        </w:rPr>
+        <w:t>在这一章，我们给出EGADS支持的异常检测算法的整体综述。现如今，EGADS能够检测出三种类型的异常：</w:t>
+      </w:r>
+    </w:p>
+    <w:p>
+      <w:pPr>
+        <w:widowControl w:val="0"/>
+        <w:numPr>
+          <w:ilvl w:val="0"/>
+          <w:numId w:val="3"/>
+        </w:numPr>
+        <w:tabs>
+          <w:tab w:val="left" w:pos="312"/>
+        </w:tabs>
+        <w:jc w:val="center"/>
+        <w:rPr>
+          <w:rFonts w:hint="eastAsia"/>
+          <w:b w:val="0"/>
+          <w:bCs w:val="0"/>
+          <w:sz w:val="21"/>
+          <w:szCs w:val="21"/>
+          <w:lang w:val="en-US" w:eastAsia="zh-CN"/>
+        </w:rPr>
+      </w:pPr>
+      <w:r>
+        <w:rPr>
+          <w:rFonts w:hint="eastAsia"/>
+          <w:b w:val="0"/>
+          <w:bCs w:val="0"/>
+          <w:sz w:val="21"/>
+          <w:szCs w:val="21"/>
+          <w:lang w:val="en-US" w:eastAsia="zh-CN"/>
+        </w:rPr>
+        <w:t>离群值：给定一个输入的时间序列x，一个离群值就是一个带有时间戳的数对&lt;t,xi&gt;，其中观测值xi和这个时刻的预测值差别十分大。</w:t>
+      </w:r>
+    </w:p>
+    <w:p>
+      <w:pPr>
+        <w:widowControl w:val="0"/>
+        <w:numPr>
+          <w:ilvl w:val="0"/>
+          <w:numId w:val="3"/>
+        </w:numPr>
+        <w:tabs>
+          <w:tab w:val="left" w:pos="312"/>
+        </w:tabs>
+        <w:jc w:val="center"/>
+        <w:rPr>
           <w:rFonts w:hint="default"/>
-          <w:lang w:val="en-US" w:eastAsia="zh-CN"/>
-        </w:rPr>
-      </w:pPr>
-      <w:r>
-        <w:rPr>
-          <w:rFonts w:hint="eastAsia"/>
-          <w:lang w:val="en-US" w:eastAsia="zh-CN"/>
-        </w:rPr>
-        <w:t>另外一种优化方式包含了模型大小，训练速度和准确率之间的平衡。根据时间序列的特点，一个轻量快速的预测模型的准确度能够达到和一个复杂模型相似的程度。我们在6.2.2节评估了这些优化方式。</w:t>
+          <w:b w:val="0"/>
+          <w:bCs w:val="0"/>
+          <w:sz w:val="21"/>
+          <w:szCs w:val="21"/>
+          <w:lang w:val="en-US" w:eastAsia="zh-CN"/>
+        </w:rPr>
+      </w:pPr>
+      <w:r>
+        <w:rPr>
+          <w:rFonts w:hint="eastAsia"/>
+          <w:b w:val="0"/>
+          <w:bCs w:val="0"/>
+          <w:sz w:val="21"/>
+          <w:szCs w:val="21"/>
+          <w:lang w:val="en-US" w:eastAsia="zh-CN"/>
+        </w:rPr>
+        <w:t>变化点：给定一个输入时间序列x，一个变化点就是序列在时刻t的行为和t之前的行为大不相同。</w:t>
+      </w:r>
+    </w:p>
+    <w:p>
+      <w:pPr>
+        <w:widowControl w:val="0"/>
+        <w:numPr>
+          <w:ilvl w:val="0"/>
+          <w:numId w:val="3"/>
+        </w:numPr>
+        <w:tabs>
+          <w:tab w:val="left" w:pos="312"/>
+        </w:tabs>
+        <w:jc w:val="center"/>
+        <w:rPr>
+          <w:rFonts w:hint="default"/>
+          <w:b w:val="0"/>
+          <w:bCs w:val="0"/>
+          <w:sz w:val="21"/>
+          <w:szCs w:val="21"/>
+          <w:lang w:val="en-US" w:eastAsia="zh-CN"/>
+        </w:rPr>
+      </w:pPr>
+      <w:r>
+        <w:rPr>
+          <w:rFonts w:hint="eastAsia"/>
+          <w:b w:val="0"/>
+          <w:bCs w:val="0"/>
+          <w:sz w:val="21"/>
+          <w:szCs w:val="21"/>
+          <w:lang w:val="en-US" w:eastAsia="zh-CN"/>
+        </w:rPr>
+        <w:t>异常的时间序列：给定一个时间序列集合X = {x</w:t>
+      </w:r>
+      <w:r>
+        <w:rPr>
+          <w:rFonts w:hint="eastAsia"/>
+          <w:b w:val="0"/>
+          <w:bCs w:val="0"/>
+          <w:sz w:val="21"/>
+          <w:szCs w:val="21"/>
+          <w:vertAlign w:val="superscript"/>
+          <w:lang w:val="en-US" w:eastAsia="zh-CN"/>
+        </w:rPr>
+        <w:t>(i)</w:t>
+      </w:r>
+      <w:r>
+        <w:rPr>
+          <w:rFonts w:hint="eastAsia"/>
+          <w:b w:val="0"/>
+          <w:bCs w:val="0"/>
+          <w:sz w:val="21"/>
+          <w:szCs w:val="21"/>
+          <w:lang w:val="en-US" w:eastAsia="zh-CN"/>
+        </w:rPr>
+        <w:t>}，一个异常的时间序列x</w:t>
+      </w:r>
+      <w:r>
+        <w:rPr>
+          <w:rFonts w:hint="eastAsia"/>
+          <w:b w:val="0"/>
+          <w:bCs w:val="0"/>
+          <w:sz w:val="21"/>
+          <w:szCs w:val="21"/>
+          <w:vertAlign w:val="superscript"/>
+          <w:lang w:val="en-US" w:eastAsia="zh-CN"/>
+        </w:rPr>
+        <w:t xml:space="preserve">(j) </w:t>
+      </w:r>
+      <w:r>
+        <w:rPr>
+          <w:rFonts w:hint="eastAsia"/>
+          <w:b w:val="0"/>
+          <w:bCs w:val="0"/>
+          <w:sz w:val="21"/>
+          <w:szCs w:val="21"/>
+          <w:vertAlign w:val="baseline"/>
+          <w:lang w:val="en-US" w:eastAsia="zh-CN"/>
+        </w:rPr>
+        <w:t>就是一个和集合X中绝大多数行为不相同时间序列。</w:t>
+      </w:r>
+    </w:p>
+    <w:p>
+      <w:pPr>
+        <w:widowControl w:val="0"/>
+        <w:numPr>
+          <w:numId w:val="0"/>
+        </w:numPr>
+        <w:tabs>
+          <w:tab w:val="left" w:pos="312"/>
+        </w:tabs>
+        <w:jc w:val="both"/>
+        <w:rPr>
+          <w:rFonts w:hint="eastAsia"/>
+          <w:b w:val="0"/>
+          <w:bCs w:val="0"/>
+          <w:sz w:val="21"/>
+          <w:szCs w:val="21"/>
+          <w:vertAlign w:val="baseline"/>
+          <w:lang w:val="en-US" w:eastAsia="zh-CN"/>
+        </w:rPr>
+      </w:pPr>
+      <w:r>
+        <w:rPr>
+          <w:rFonts w:hint="eastAsia"/>
+          <w:b w:val="0"/>
+          <w:bCs w:val="0"/>
+          <w:sz w:val="21"/>
+          <w:szCs w:val="21"/>
+          <w:vertAlign w:val="baseline"/>
+          <w:lang w:val="en-US" w:eastAsia="zh-CN"/>
+        </w:rPr>
+        <w:t>在接下来的各部分，我们将会给出EGADS针对上面提到的几种异常使用的异常检测方法的一般性概述。</w:t>
+      </w:r>
+    </w:p>
+    <w:p>
+      <w:pPr>
+        <w:widowControl w:val="0"/>
+        <w:numPr>
+          <w:numId w:val="0"/>
+        </w:numPr>
+        <w:tabs>
+          <w:tab w:val="left" w:pos="312"/>
+        </w:tabs>
+        <w:jc w:val="center"/>
+        <w:rPr>
+          <w:rFonts w:hint="eastAsia"/>
+          <w:b w:val="0"/>
+          <w:bCs w:val="0"/>
+          <w:sz w:val="28"/>
+          <w:szCs w:val="28"/>
+          <w:vertAlign w:val="baseline"/>
+          <w:lang w:val="en-US" w:eastAsia="zh-CN"/>
+        </w:rPr>
+      </w:pPr>
+      <w:r>
+        <w:rPr>
+          <w:rFonts w:hint="eastAsia"/>
+          <w:b w:val="0"/>
+          <w:bCs w:val="0"/>
+          <w:sz w:val="28"/>
+          <w:szCs w:val="28"/>
+          <w:vertAlign w:val="baseline"/>
+          <w:lang w:val="en-US" w:eastAsia="zh-CN"/>
+        </w:rPr>
+        <w:t>离群值检测</w:t>
+      </w:r>
+    </w:p>
+    <w:p>
+      <w:pPr>
+        <w:widowControl w:val="0"/>
+        <w:numPr>
+          <w:numId w:val="0"/>
+        </w:numPr>
+        <w:tabs>
+          <w:tab w:val="left" w:pos="312"/>
+        </w:tabs>
+        <w:jc w:val="center"/>
+        <w:rPr>
+          <w:rFonts w:hint="eastAsia"/>
+          <w:b w:val="0"/>
+          <w:bCs w:val="0"/>
+          <w:sz w:val="21"/>
+          <w:szCs w:val="21"/>
+          <w:vertAlign w:val="baseline"/>
+          <w:lang w:val="en-US" w:eastAsia="zh-CN"/>
+        </w:rPr>
+      </w:pPr>
+      <w:r>
+        <w:rPr>
+          <w:rFonts w:hint="eastAsia"/>
+          <w:b w:val="0"/>
+          <w:bCs w:val="0"/>
+          <w:sz w:val="21"/>
+          <w:szCs w:val="21"/>
+          <w:vertAlign w:val="baseline"/>
+          <w:lang w:val="en-US" w:eastAsia="zh-CN"/>
+        </w:rPr>
+        <w:t>离群值检测在许多监控系统中是十分重要的功能。因此，这篇论文的主要关注点也是离群值检测，除非特殊说明，否则论文中出现的异常都是指离群值。</w:t>
+      </w:r>
+    </w:p>
+    <w:p>
+      <w:pPr>
+        <w:widowControl w:val="0"/>
+        <w:numPr>
+          <w:numId w:val="0"/>
+        </w:numPr>
+        <w:tabs>
+          <w:tab w:val="left" w:pos="312"/>
+        </w:tabs>
+        <w:jc w:val="center"/>
+        <w:rPr>
+          <w:rFonts w:hint="eastAsia"/>
+          <w:b w:val="0"/>
+          <w:bCs w:val="0"/>
+          <w:sz w:val="21"/>
+          <w:szCs w:val="21"/>
+          <w:vertAlign w:val="baseline"/>
+          <w:lang w:val="en-US" w:eastAsia="zh-CN"/>
+        </w:rPr>
+      </w:pPr>
+      <w:r>
+        <w:rPr>
+          <w:rFonts w:hint="eastAsia"/>
+          <w:b w:val="0"/>
+          <w:bCs w:val="0"/>
+          <w:sz w:val="21"/>
+          <w:szCs w:val="21"/>
+          <w:vertAlign w:val="baseline"/>
+          <w:lang w:val="en-US" w:eastAsia="zh-CN"/>
+        </w:rPr>
+        <w:t>EGADS为离群值检测提供了两类算法，我们会在后面介绍。</w:t>
+      </w:r>
+    </w:p>
+    <w:p>
+      <w:pPr>
+        <w:widowControl w:val="0"/>
+        <w:numPr>
+          <w:numId w:val="0"/>
+        </w:numPr>
+        <w:tabs>
+          <w:tab w:val="left" w:pos="312"/>
+        </w:tabs>
+        <w:jc w:val="center"/>
+        <w:rPr>
+          <w:rFonts w:hint="default"/>
+          <w:b w:val="0"/>
+          <w:bCs w:val="0"/>
+          <w:sz w:val="21"/>
+          <w:szCs w:val="21"/>
+          <w:vertAlign w:val="baseline"/>
+          <w:lang w:val="en-US" w:eastAsia="zh-CN"/>
+        </w:rPr>
+      </w:pPr>
+    </w:p>
+    <w:p>
+      <w:pPr>
+        <w:widowControl w:val="0"/>
+        <w:numPr>
+          <w:numId w:val="0"/>
+        </w:numPr>
+        <w:tabs>
+          <w:tab w:val="left" w:pos="312"/>
+        </w:tabs>
+        <w:jc w:val="center"/>
+        <w:rPr>
+          <w:rFonts w:hint="eastAsia"/>
+          <w:b w:val="0"/>
+          <w:bCs w:val="0"/>
+          <w:sz w:val="21"/>
+          <w:szCs w:val="21"/>
+          <w:vertAlign w:val="baseline"/>
+          <w:lang w:val="en-US" w:eastAsia="zh-CN"/>
+        </w:rPr>
+      </w:pPr>
+      <w:r>
+        <w:rPr>
+          <w:rFonts w:hint="eastAsia"/>
+          <w:b w:val="0"/>
+          <w:bCs w:val="0"/>
+          <w:sz w:val="21"/>
+          <w:szCs w:val="21"/>
+          <w:vertAlign w:val="baseline"/>
+          <w:lang w:val="en-US" w:eastAsia="zh-CN"/>
+        </w:rPr>
+        <w:t>插入式方法</w:t>
+      </w:r>
+    </w:p>
+    <w:p>
+      <w:pPr>
+        <w:widowControl w:val="0"/>
+        <w:numPr>
+          <w:numId w:val="0"/>
+        </w:numPr>
+        <w:tabs>
+          <w:tab w:val="left" w:pos="312"/>
+        </w:tabs>
+        <w:jc w:val="center"/>
+        <w:rPr>
+          <w:rFonts w:hint="eastAsia"/>
+          <w:b w:val="0"/>
+          <w:bCs w:val="0"/>
+          <w:sz w:val="21"/>
+          <w:szCs w:val="21"/>
+          <w:vertAlign w:val="baseline"/>
+          <w:lang w:val="en-US" w:eastAsia="zh-CN"/>
+        </w:rPr>
+      </w:pPr>
+      <w:r>
+        <w:rPr>
+          <w:rFonts w:hint="eastAsia"/>
+          <w:b w:val="0"/>
+          <w:bCs w:val="0"/>
+          <w:sz w:val="21"/>
+          <w:szCs w:val="21"/>
+          <w:vertAlign w:val="baseline"/>
+          <w:lang w:val="en-US" w:eastAsia="zh-CN"/>
+        </w:rPr>
+        <w:t>EGADS对时间序列的离群值检测的第一类方法叫做插入式方法。这些方法明确地对时间序列的正常行为建模，因此，在这个模型上一个大的偏离会被认为是一个离群值。为了给时间序列的正常行为建模，我们可以根据应用以及时间序列的特点使用很多时间序列模型和预测模型（例如ARIMA，指数平滑，克尔曼滤波，状态空间模型等等）。这也就是我们为什么称这种通用的策略叫做插入式的方法。应当注意的是，EGADS使用的所有时间序列预测模型也是我们系统中另一个特点；然而，因为论文的侧重点在异常检测，我们并不太给出这些模型以及EGADS在预测方面特点的详细介绍。</w:t>
+      </w:r>
+    </w:p>
+    <w:p>
+      <w:pPr>
+        <w:widowControl w:val="0"/>
+        <w:numPr>
+          <w:numId w:val="0"/>
+        </w:numPr>
+        <w:tabs>
+          <w:tab w:val="left" w:pos="312"/>
+        </w:tabs>
+        <w:jc w:val="center"/>
+        <w:rPr>
+          <w:rFonts w:hint="eastAsia"/>
+          <w:b w:val="0"/>
+          <w:bCs w:val="0"/>
+          <w:sz w:val="21"/>
+          <w:szCs w:val="21"/>
+          <w:vertAlign w:val="baseline"/>
+          <w:lang w:val="en-US" w:eastAsia="zh-CN"/>
+        </w:rPr>
+      </w:pPr>
+      <w:r>
+        <w:rPr>
+          <w:rFonts w:hint="eastAsia"/>
+          <w:b w:val="0"/>
+          <w:bCs w:val="0"/>
+          <w:sz w:val="21"/>
+          <w:szCs w:val="21"/>
+          <w:vertAlign w:val="baseline"/>
+          <w:lang w:val="en-US" w:eastAsia="zh-CN"/>
+        </w:rPr>
+        <w:t>我们提出的插入式方法包括两种主要的模块：时间序列建模模块（TMM）和异常检测模块（ADM）。给定一个时间序列X={x</w:t>
+      </w:r>
+      <w:r>
+        <w:rPr>
+          <w:rFonts w:hint="eastAsia"/>
+          <w:b w:val="0"/>
+          <w:bCs w:val="0"/>
+          <w:sz w:val="21"/>
+          <w:szCs w:val="21"/>
+          <w:vertAlign w:val="subscript"/>
+          <w:lang w:val="en-US" w:eastAsia="zh-CN"/>
+        </w:rPr>
+        <w:t>t</w:t>
+      </w:r>
+      <w:r>
+        <w:rPr>
+          <w:rFonts w:hint="eastAsia"/>
+          <w:b w:val="0"/>
+          <w:bCs w:val="0"/>
+          <w:sz w:val="21"/>
+          <w:szCs w:val="21"/>
+          <w:vertAlign w:val="baseline"/>
+          <w:lang w:val="en-US" w:eastAsia="zh-CN"/>
+        </w:rPr>
+        <w:t>∈R：t&gt;=0}，TMM模块给出t时刻x</w:t>
+      </w:r>
+      <w:r>
+        <w:rPr>
+          <w:rFonts w:hint="eastAsia"/>
+          <w:b w:val="0"/>
+          <w:bCs w:val="0"/>
+          <w:sz w:val="21"/>
+          <w:szCs w:val="21"/>
+          <w:vertAlign w:val="subscript"/>
+          <w:lang w:val="en-US" w:eastAsia="zh-CN"/>
+        </w:rPr>
+        <w:t>t</w:t>
+      </w:r>
+      <w:r>
+        <w:rPr>
+          <w:rFonts w:hint="eastAsia"/>
+          <w:b w:val="0"/>
+          <w:bCs w:val="0"/>
+          <w:sz w:val="21"/>
+          <w:szCs w:val="21"/>
+          <w:vertAlign w:val="baseline"/>
+          <w:lang w:val="en-US" w:eastAsia="zh-CN"/>
+        </w:rPr>
+        <w:t>的预测值，用u</w:t>
+      </w:r>
+      <w:r>
+        <w:rPr>
+          <w:rFonts w:hint="eastAsia"/>
+          <w:b w:val="0"/>
+          <w:bCs w:val="0"/>
+          <w:sz w:val="21"/>
+          <w:szCs w:val="21"/>
+          <w:vertAlign w:val="subscript"/>
+          <w:lang w:val="en-US" w:eastAsia="zh-CN"/>
+        </w:rPr>
+        <w:t>t</w:t>
+      </w:r>
+      <w:r>
+        <w:rPr>
+          <w:rFonts w:hint="eastAsia"/>
+          <w:b w:val="0"/>
+          <w:bCs w:val="0"/>
+          <w:sz w:val="21"/>
+          <w:szCs w:val="21"/>
+          <w:vertAlign w:val="baseline"/>
+          <w:lang w:val="en-US" w:eastAsia="zh-CN"/>
+        </w:rPr>
+        <w:t>表示。我们也将这个值叫做x</w:t>
+      </w:r>
+      <w:r>
+        <w:rPr>
+          <w:rFonts w:hint="eastAsia"/>
+          <w:b w:val="0"/>
+          <w:bCs w:val="0"/>
+          <w:sz w:val="21"/>
+          <w:szCs w:val="21"/>
+          <w:vertAlign w:val="subscript"/>
+          <w:lang w:val="en-US" w:eastAsia="zh-CN"/>
+        </w:rPr>
+        <w:t>t</w:t>
+      </w:r>
+      <w:r>
+        <w:rPr>
+          <w:rFonts w:hint="eastAsia"/>
+          <w:b w:val="0"/>
+          <w:bCs w:val="0"/>
+          <w:sz w:val="21"/>
+          <w:szCs w:val="21"/>
+          <w:vertAlign w:val="baseline"/>
+          <w:lang w:val="en-US" w:eastAsia="zh-CN"/>
+        </w:rPr>
+        <w:t>的期望值。TMM模块可以是一个基于训练数据给出预测值的机器学习模型，也可以是一个把一些在时刻t，xt应该如何表现的专业知识编码的基于规则的系统。在论文中，我们不对TMM做任何假设；也即是说，在我们提出的产生预测值ut的模型中TMM只是一个黑盒。在这种意义上，我们提出的框架是通用的，并不依赖于任何对时间序列建模的特殊框架。</w:t>
+      </w:r>
+    </w:p>
+    <w:p>
+      <w:pPr>
+        <w:widowControl w:val="0"/>
+        <w:numPr>
+          <w:numId w:val="0"/>
+        </w:numPr>
+        <w:tabs>
+          <w:tab w:val="left" w:pos="312"/>
+        </w:tabs>
+        <w:jc w:val="center"/>
+        <w:rPr>
+          <w:rFonts w:hint="eastAsia"/>
+          <w:b w:val="0"/>
+          <w:bCs w:val="0"/>
+          <w:sz w:val="21"/>
+          <w:szCs w:val="21"/>
+          <w:vertAlign w:val="baseline"/>
+          <w:lang w:val="en-US" w:eastAsia="zh-CN"/>
+        </w:rPr>
+      </w:pPr>
+      <w:r>
+        <w:rPr>
+          <w:rFonts w:hint="eastAsia"/>
+          <w:b w:val="0"/>
+          <w:bCs w:val="0"/>
+          <w:sz w:val="21"/>
+          <w:szCs w:val="21"/>
+          <w:vertAlign w:val="baseline"/>
+          <w:lang w:val="en-US" w:eastAsia="zh-CN"/>
+        </w:rPr>
+        <w:t>给当一个预测值ut和一个实际观测值xt，ADM模块会计算出一些代表偏离的概念，我们称之为偏离度量（DM）。偏离的最简单的度量方式是预测残差，PE</w:t>
+      </w:r>
+      <w:r>
+        <w:rPr>
+          <w:rFonts w:hint="eastAsia"/>
+          <w:b w:val="0"/>
+          <w:bCs w:val="0"/>
+          <w:sz w:val="21"/>
+          <w:szCs w:val="21"/>
+          <w:vertAlign w:val="subscript"/>
+          <w:lang w:val="en-US" w:eastAsia="zh-CN"/>
+        </w:rPr>
+        <w:t xml:space="preserve">t </w:t>
+      </w:r>
+      <w:r>
+        <w:rPr>
+          <w:rFonts w:hint="eastAsia"/>
+          <w:b w:val="0"/>
+          <w:bCs w:val="0"/>
+          <w:sz w:val="21"/>
+          <w:szCs w:val="21"/>
+          <w:vertAlign w:val="baseline"/>
+          <w:lang w:val="en-US" w:eastAsia="zh-CN"/>
+        </w:rPr>
+        <w:t>= xt - ut.如果残差值落在设置好的阈值之外，一个警告会被触发。这种简单的方法在一些情况中适用，但对大多数情况来说这并不是一个好的策略，因为它不能捕捉到的相对误差。相对误差的定义如下：</w:t>
+      </w:r>
+    </w:p>
+    <w:p>
+      <w:pPr>
+        <w:widowControl w:val="0"/>
+        <w:numPr>
+          <w:numId w:val="0"/>
+        </w:numPr>
+        <w:tabs>
+          <w:tab w:val="left" w:pos="312"/>
+        </w:tabs>
+        <w:jc w:val="center"/>
+        <w:rPr>
+          <w:rFonts w:hint="eastAsia"/>
+          <w:b w:val="0"/>
+          <w:bCs w:val="0"/>
+          <w:sz w:val="21"/>
+          <w:szCs w:val="21"/>
+          <w:vertAlign w:val="baseline"/>
+          <w:lang w:val="en-US" w:eastAsia="zh-CN"/>
+        </w:rPr>
+      </w:pPr>
+      <w:r>
+        <w:rPr>
+          <w:rFonts w:hint="eastAsia"/>
+          <w:b w:val="0"/>
+          <w:bCs w:val="0"/>
+          <w:sz w:val="21"/>
+          <w:szCs w:val="21"/>
+          <w:vertAlign w:val="baseline"/>
+          <w:lang w:val="en-US" w:eastAsia="zh-CN"/>
+        </w:rPr>
+        <w:t>REt = (xt-ut)/ut = xt / ut - 1</w:t>
+      </w:r>
+    </w:p>
+    <w:p>
+      <w:pPr>
+        <w:widowControl w:val="0"/>
+        <w:numPr>
+          <w:numId w:val="0"/>
+        </w:numPr>
+        <w:tabs>
+          <w:tab w:val="left" w:pos="312"/>
+        </w:tabs>
+        <w:jc w:val="center"/>
+        <w:rPr>
+          <w:rFonts w:hint="default"/>
+          <w:b w:val="0"/>
+          <w:bCs w:val="0"/>
+          <w:sz w:val="21"/>
+          <w:szCs w:val="21"/>
+          <w:vertAlign w:val="baseline"/>
+          <w:lang w:val="en-US" w:eastAsia="zh-CN"/>
+        </w:rPr>
+      </w:pPr>
+      <w:r>
+        <w:rPr>
+          <w:rFonts w:hint="eastAsia"/>
+          <w:b w:val="0"/>
+          <w:bCs w:val="0"/>
+          <w:sz w:val="21"/>
+          <w:szCs w:val="21"/>
+          <w:vertAlign w:val="baseline"/>
+          <w:lang w:val="en-US" w:eastAsia="zh-CN"/>
+        </w:rPr>
+        <w:t>通过对相对误差进行阈值化，可以检测到异常，同时也可以规范化对期望值大小的依赖性。这些阈值的具体数值，实际上决定于异常检测模型的灵敏程度。不同的阈值设定方式会在第四章中介绍。尽管相对误差很通用且高效，但没有理由相信在给定时间序列的基础上进行异常检测的最优的方式。实际上，对一个给定的时间序列，最优度量的选择和TMM的表现一样，都取决于时间序列的特征。例如，如果我们正在处理一个十分规则的时间序列，而且我们有十分精准的预测模型，那么使用预测残差来进行异常检测已经足够，因为时间序列在这种情况下应该符合正太分布。在其他情况下，最优的度量或许是介于预测误差和相对误差的一种方式。因此，EGADS默认设置了一系列的偏离度量方式，系统使用者可以创造她自己的误差度量。这些误差度量方式和其他一些特征，如时间序列的特征，会被告警模块（AM）使用，在第四章中会介绍，用来学习消费者的行为方式以及过滤不重要的异常。</w:t>
       </w:r>
       <w:bookmarkStart w:id="0" w:name="_GoBack"/>
       <w:bookmarkEnd w:id="0"/>
+      <w:r>
+        <w:rPr>
+          <w:rFonts w:hint="eastAsia"/>
+          <w:b w:val="0"/>
+          <w:bCs w:val="0"/>
+          <w:sz w:val="21"/>
+          <w:szCs w:val="21"/>
+          <w:vertAlign w:val="baseline"/>
+          <w:lang w:val="en-US" w:eastAsia="zh-CN"/>
+        </w:rPr>
+        <w:t xml:space="preserve">                                                                                                                                                    </w:t>
+      </w:r>
     </w:p>
     <w:sectPr>
       <w:pgSz w:w="11906" w:h="16838"/>
@@ -784,6 +1505,18 @@
 <file path=word/numbering.xml><?xml version="1.0" encoding="utf-8"?>
 <w:numbering xmlns:wpc="http://schemas.microsoft.com/office/word/2010/wordprocessingCanvas" xmlns:mc="http://schemas.openxmlformats.org/markup-compatibility/2006" xmlns:o="urn:schemas-microsoft-com:office:office" xmlns:r="http://schemas.openxmlformats.org/officeDocument/2006/relationships" xmlns:m="http://schemas.openxmlformats.org/officeDocument/2006/math" xmlns:v="urn:schemas-microsoft-com:vml" xmlns:wp14="http://schemas.microsoft.com/office/word/2010/wordprocessingDrawing" xmlns:wp="http://schemas.openxmlformats.org/drawingml/2006/wordprocessingDrawing" xmlns:w10="urn:schemas-microsoft-com:office:word" xmlns:w="http://schemas.openxmlformats.org/wordprocessingml/2006/main" xmlns:w14="http://schemas.microsoft.com/office/word/2010/wordml" xmlns:wpg="http://schemas.microsoft.com/office/word/2010/wordprocessingGroup" xmlns:wpi="http://schemas.microsoft.com/office/word/2010/wordprocessingInk" xmlns:wne="http://schemas.microsoft.com/office/word/2006/wordml" xmlns:wps="http://schemas.microsoft.com/office/word/2010/wordprocessingShape" mc:Ignorable="w14 wp14">
   <w:abstractNum w:abstractNumId="0">
+    <w:nsid w:val="AF50F9BB"/>
+    <w:multiLevelType w:val="singleLevel"/>
+    <w:tmpl w:val="AF50F9BB"/>
+    <w:lvl w:ilvl="0" w:tentative="0">
+      <w:start w:val="1"/>
+      <w:numFmt w:val="lowerLetter"/>
+      <w:suff w:val="nothing"/>
+      <w:lvlText w:val="（%1）"/>
+      <w:lvlJc w:val="left"/>
+    </w:lvl>
+  </w:abstractNum>
+  <w:abstractNum w:abstractNumId="1">
     <w:nsid w:val="DF373DAE"/>
     <w:multiLevelType w:val="singleLevel"/>
     <w:tmpl w:val="DF373DAE"/>
@@ -800,7 +1533,7 @@
       </w:pPr>
     </w:lvl>
   </w:abstractNum>
-  <w:abstractNum w:abstractNumId="1">
+  <w:abstractNum w:abstractNumId="2">
     <w:nsid w:val="57AACE46"/>
     <w:multiLevelType w:val="singleLevel"/>
     <w:tmpl w:val="57AACE46"/>
@@ -817,10 +1550,13 @@
     </w:lvl>
   </w:abstractNum>
   <w:num w:numId="1">
-    <w:abstractNumId w:val="0"/>
+    <w:abstractNumId w:val="1"/>
   </w:num>
   <w:num w:numId="2">
-    <w:abstractNumId w:val="1"/>
+    <w:abstractNumId w:val="2"/>
+  </w:num>
+  <w:num w:numId="3">
+    <w:abstractNumId w:val="0"/>
   </w:num>
 </w:numbering>
 </file>
@@ -900,7 +1636,7 @@
     <w:lsdException w:qFormat="1" w:unhideWhenUsed="0" w:uiPriority="0" w:semiHidden="0" w:name="Title"/>
     <w:lsdException w:unhideWhenUsed="0" w:uiPriority="0" w:semiHidden="0" w:name="Closing"/>
     <w:lsdException w:unhideWhenUsed="0" w:uiPriority="0" w:semiHidden="0" w:name="Signature"/>
-    <w:lsdException w:unhideWhenUsed="0" w:uiPriority="0" w:name="Default Paragraph Font"/>
+    <w:lsdException w:qFormat="1" w:unhideWhenUsed="0" w:uiPriority="0" w:name="Default Paragraph Font"/>
     <w:lsdException w:unhideWhenUsed="0" w:uiPriority="0" w:semiHidden="0" w:name="Body Text"/>
     <w:lsdException w:unhideWhenUsed="0" w:uiPriority="0" w:semiHidden="0" w:name="Body Text Indent"/>
     <w:lsdException w:unhideWhenUsed="0" w:uiPriority="0" w:semiHidden="0" w:name="List Continue"/>
@@ -1103,6 +1839,7 @@
   <w:style w:type="character" w:default="1" w:styleId="4">
     <w:name w:val="Default Paragraph Font"/>
     <w:semiHidden/>
+    <w:qFormat/>
     <w:uiPriority w:val="0"/>
   </w:style>
   <w:style w:type="table" w:default="1" w:styleId="3">

</xml_diff>